<commit_message>
improved format of stock report template
</commit_message>
<xml_diff>
--- a/commands/stocks/sreport.docx
+++ b/commands/stocks/sreport.docx
@@ -1086,6 +1086,42 @@
         </w:rPr>
         <w:t xml:space="preserve"> }}</w:t>
       </w:r>
+    </w:p>
+    <w:p>
+      <w:pPr>
+        <w:spacing w:line="240" w:lineRule="auto"/>
+        <w:rPr>
+          <w:sz w:val="28"/>
+          <w:szCs w:val="28"/>
+        </w:rPr>
+      </w:pPr>
+    </w:p>
+    <w:p>
+      <w:pPr>
+        <w:spacing w:line="240" w:lineRule="auto"/>
+        <w:rPr>
+          <w:sz w:val="28"/>
+          <w:szCs w:val="28"/>
+        </w:rPr>
+      </w:pPr>
+    </w:p>
+    <w:p>
+      <w:pPr>
+        <w:spacing w:line="240" w:lineRule="auto"/>
+        <w:rPr>
+          <w:sz w:val="28"/>
+          <w:szCs w:val="28"/>
+        </w:rPr>
+      </w:pPr>
+    </w:p>
+    <w:p>
+      <w:pPr>
+        <w:spacing w:line="240" w:lineRule="auto"/>
+        <w:rPr>
+          <w:sz w:val="28"/>
+          <w:szCs w:val="28"/>
+        </w:rPr>
+      </w:pPr>
     </w:p>
     <w:p>
       <w:pPr>

</xml_diff>